<commit_message>
structuur van packages aangepast
</commit_message>
<xml_diff>
--- a/opleverdocument.docx
+++ b/opleverdocument.docx
@@ -74,9 +74,11 @@
             <w:pPr>
               <w:pStyle w:val="Subtitle"/>
             </w:pPr>
+            <w:proofErr w:type="gramStart"/>
             <w:r>
               <w:t>opleverdocument</w:t>
             </w:r>
+            <w:proofErr w:type="gramEnd"/>
           </w:p>
         </w:tc>
       </w:tr>
@@ -86,8 +88,21 @@
         <w:pStyle w:val="Auteur"/>
       </w:pPr>
       <w:r>
-        <w:t>E. de Jong(657296)        Docent: W. Rinsma</w:t>
-      </w:r>
+        <w:t xml:space="preserve">E. de </w:t>
+      </w:r>
+      <w:proofErr w:type="gramStart"/>
+      <w:r>
+        <w:t>Jong(</w:t>
+      </w:r>
+      <w:proofErr w:type="gramEnd"/>
+      <w:r>
+        <w:t xml:space="preserve">657296)        Docent: W. </w:t>
+      </w:r>
+      <w:proofErr w:type="spellStart"/>
+      <w:r>
+        <w:t>Rinsma</w:t>
+      </w:r>
+      <w:proofErr w:type="spellEnd"/>
     </w:p>
     <w:p>
       <w:pPr>
@@ -349,11 +364,11 @@
         </w:p>
       </w:sdtContent>
     </w:sdt>
-    <w:bookmarkStart w:id="0" w:name="_Toc453919959" w:displacedByCustomXml="prev"/>
-    <w:bookmarkStart w:id="1" w:name="_Toc453920324" w:displacedByCustomXml="prev"/>
+    <w:bookmarkStart w:id="0" w:name="_Toc453921976" w:displacedByCustomXml="prev"/>
+    <w:bookmarkStart w:id="1" w:name="_Toc453921523" w:displacedByCustomXml="prev"/>
     <w:bookmarkStart w:id="2" w:name="_Toc453921312" w:displacedByCustomXml="prev"/>
-    <w:bookmarkStart w:id="3" w:name="_Toc453921523" w:displacedByCustomXml="prev"/>
-    <w:bookmarkStart w:id="4" w:name="_Toc453921976" w:displacedByCustomXml="prev"/>
+    <w:bookmarkStart w:id="3" w:name="_Toc453920324" w:displacedByCustomXml="prev"/>
+    <w:bookmarkStart w:id="4" w:name="_Toc453919959" w:displacedByCustomXml="prev"/>
     <w:p>
       <w:r>
         <w:br w:type="page"/>
@@ -382,7 +397,15 @@
     <w:p/>
     <w:p>
       <w:r>
-        <w:t>Dit is het opleverdocument voor het beroepsproduct voor spotitube uit de course OOSE-DEA.</w:t>
+        <w:t xml:space="preserve">Dit is het opleverdocument voor het beroepsproduct voor </w:t>
+      </w:r>
+      <w:proofErr w:type="spellStart"/>
+      <w:r>
+        <w:t>spotitube</w:t>
+      </w:r>
+      <w:proofErr w:type="spellEnd"/>
+      <w:r>
+        <w:t xml:space="preserve"> uit de course OOSE-DEA.</w:t>
       </w:r>
     </w:p>
     <w:p/>
@@ -476,13 +499,157 @@
         <w:spacing w:after="98" w:line="259" w:lineRule="auto"/>
       </w:pPr>
       <w:r>
-        <w:t xml:space="preserve">Ik heb de feature layout gebruikt wat inhoud dat elke feature zijn eigen package heeft dus eigenaar, playlist en track hebben allemaal een eigen package. Daarbinnen heb ik een dao package wat te maken heeft met de database connectie, in de dao package zit een dto package en daar zit een pojo in die overeenkomt met de database tabel van die specefieke feature. Soms zit er ook een mapper </w:t>
-      </w:r>
-      <w:r>
-        <w:t>package in en die zorgt er voor de dto uit de database wordt omgeschreven naar een dto die door de client wordt gebruikt.</w:t>
-      </w:r>
-      <w:r>
-        <w:t xml:space="preserve"> Ook zit er een dto package in de root package van de feature en die bevat alle dto’s die worden gebruikt door de requests en responses van de Resource van de feature. En er zit ook een exceptions package in die alle exceptions bevat van die specefieke feature.</w:t>
+        <w:t xml:space="preserve">Ik heb de feature </w:t>
+      </w:r>
+      <w:proofErr w:type="spellStart"/>
+      <w:r>
+        <w:t>layout</w:t>
+      </w:r>
+      <w:proofErr w:type="spellEnd"/>
+      <w:r>
+        <w:t xml:space="preserve"> gebruikt wat </w:t>
+      </w:r>
+      <w:proofErr w:type="gramStart"/>
+      <w:r>
+        <w:t>inhoud</w:t>
+      </w:r>
+      <w:proofErr w:type="gramEnd"/>
+      <w:r>
+        <w:t xml:space="preserve"> dat elke feature zijn eigen package heeft dus eigenaar, </w:t>
+      </w:r>
+      <w:proofErr w:type="spellStart"/>
+      <w:r>
+        <w:t>playlist</w:t>
+      </w:r>
+      <w:proofErr w:type="spellEnd"/>
+      <w:r>
+        <w:t xml:space="preserve"> en track hebben allemaal een eigen package. Daarbinnen heb ik een </w:t>
+      </w:r>
+      <w:proofErr w:type="spellStart"/>
+      <w:r>
+        <w:t>dao</w:t>
+      </w:r>
+      <w:proofErr w:type="spellEnd"/>
+      <w:r>
+        <w:t xml:space="preserve"> package wat te maken heeft met de database connectie, in de </w:t>
+      </w:r>
+      <w:proofErr w:type="spellStart"/>
+      <w:r>
+        <w:t>dao</w:t>
+      </w:r>
+      <w:proofErr w:type="spellEnd"/>
+      <w:r>
+        <w:t xml:space="preserve"> package zit een </w:t>
+      </w:r>
+      <w:proofErr w:type="spellStart"/>
+      <w:r>
+        <w:t>dto</w:t>
+      </w:r>
+      <w:proofErr w:type="spellEnd"/>
+      <w:r>
+        <w:t xml:space="preserve"> package en daar zit een </w:t>
+      </w:r>
+      <w:proofErr w:type="spellStart"/>
+      <w:r>
+        <w:t>pojo</w:t>
+      </w:r>
+      <w:proofErr w:type="spellEnd"/>
+      <w:r>
+        <w:t xml:space="preserve"> in die overeenkomt met de database tabel van die </w:t>
+      </w:r>
+      <w:proofErr w:type="spellStart"/>
+      <w:r>
+        <w:t>specefieke</w:t>
+      </w:r>
+      <w:proofErr w:type="spellEnd"/>
+      <w:r>
+        <w:t xml:space="preserve"> feature. Soms zit er ook een </w:t>
+      </w:r>
+      <w:proofErr w:type="spellStart"/>
+      <w:r>
+        <w:t>mapper</w:t>
+      </w:r>
+      <w:proofErr w:type="spellEnd"/>
+      <w:r>
+        <w:t xml:space="preserve"> </w:t>
+      </w:r>
+      <w:r>
+        <w:t xml:space="preserve">package in en die zorgt er voor de </w:t>
+      </w:r>
+      <w:proofErr w:type="spellStart"/>
+      <w:r>
+        <w:t>dto</w:t>
+      </w:r>
+      <w:proofErr w:type="spellEnd"/>
+      <w:r>
+        <w:t xml:space="preserve"> uit de database wordt omgeschreven naar een </w:t>
+      </w:r>
+      <w:proofErr w:type="spellStart"/>
+      <w:r>
+        <w:t>dto</w:t>
+      </w:r>
+      <w:proofErr w:type="spellEnd"/>
+      <w:r>
+        <w:t xml:space="preserve"> die door de </w:t>
+      </w:r>
+      <w:proofErr w:type="spellStart"/>
+      <w:r>
+        <w:t>client</w:t>
+      </w:r>
+      <w:proofErr w:type="spellEnd"/>
+      <w:r>
+        <w:t xml:space="preserve"> wordt gebruikt.</w:t>
+      </w:r>
+      <w:r>
+        <w:t xml:space="preserve"> Ook zit er een </w:t>
+      </w:r>
+      <w:proofErr w:type="spellStart"/>
+      <w:r>
+        <w:t>dto</w:t>
+      </w:r>
+      <w:proofErr w:type="spellEnd"/>
+      <w:r>
+        <w:t xml:space="preserve"> package in de root package van de feature en die bevat alle </w:t>
+      </w:r>
+      <w:proofErr w:type="spellStart"/>
+      <w:r>
+        <w:t>dto’s</w:t>
+      </w:r>
+      <w:proofErr w:type="spellEnd"/>
+      <w:r>
+        <w:t xml:space="preserve"> die worden gebruikt door de </w:t>
+      </w:r>
+      <w:proofErr w:type="spellStart"/>
+      <w:r>
+        <w:t>requests</w:t>
+      </w:r>
+      <w:proofErr w:type="spellEnd"/>
+      <w:r>
+        <w:t xml:space="preserve"> en responses van de Resource van de feature. En er zit ook een </w:t>
+      </w:r>
+      <w:proofErr w:type="spellStart"/>
+      <w:r>
+        <w:t>exceptions</w:t>
+      </w:r>
+      <w:proofErr w:type="spellEnd"/>
+      <w:r>
+        <w:t xml:space="preserve"> package in die alle </w:t>
+      </w:r>
+      <w:proofErr w:type="spellStart"/>
+      <w:r>
+        <w:t>exceptions</w:t>
+      </w:r>
+      <w:proofErr w:type="spellEnd"/>
+      <w:r>
+        <w:t xml:space="preserve"> bevat van die </w:t>
+      </w:r>
+      <w:proofErr w:type="spellStart"/>
+      <w:r>
+        <w:t>specefieke</w:t>
+      </w:r>
+      <w:proofErr w:type="spellEnd"/>
+      <w:r>
+        <w:t xml:space="preserve"> feature.</w:t>
       </w:r>
     </w:p>
     <w:p/>
@@ -641,87 +808,385 @@
           <w:color w:val="auto"/>
           <w:szCs w:val="20"/>
         </w:rPr>
-        <w:t>Dit is het deployment diagram van het proces dat gebeurt bij spotitube het begint bij de client/browser die stuurt een request naar de frontend api die op zijn beurt weer een request stuurt naar de spotitube-api die op tomcat draait</w:t>
-      </w:r>
+        <w:t xml:space="preserve">Dit is het </w:t>
+      </w:r>
+      <w:proofErr w:type="spellStart"/>
       <w:r>
         <w:rPr>
           <w:rFonts w:eastAsiaTheme="minorEastAsia"/>
           <w:color w:val="auto"/>
           <w:szCs w:val="20"/>
         </w:rPr>
-        <w:t>. D</w:t>
-      </w:r>
+        <w:t>deployment</w:t>
+      </w:r>
+      <w:proofErr w:type="spellEnd"/>
       <w:r>
         <w:rPr>
           <w:rFonts w:eastAsiaTheme="minorEastAsia"/>
           <w:color w:val="auto"/>
           <w:szCs w:val="20"/>
         </w:rPr>
-        <w:t>e spotitube-api</w:t>
-      </w:r>
+        <w:t xml:space="preserve"> diagram van het proces dat gebeurt bij </w:t>
+      </w:r>
+      <w:proofErr w:type="spellStart"/>
       <w:r>
         <w:rPr>
           <w:rFonts w:eastAsiaTheme="minorEastAsia"/>
           <w:color w:val="auto"/>
           <w:szCs w:val="20"/>
         </w:rPr>
-        <w:t>(in specefiek de dao laag)</w:t>
-      </w:r>
+        <w:t>spotitube</w:t>
+      </w:r>
+      <w:proofErr w:type="spellEnd"/>
       <w:r>
         <w:rPr>
           <w:rFonts w:eastAsiaTheme="minorEastAsia"/>
           <w:color w:val="auto"/>
           <w:szCs w:val="20"/>
         </w:rPr>
-        <w:t xml:space="preserve"> stuurt dan een request naar postgres die dan voor de juiste data zorgt</w:t>
-      </w:r>
+        <w:t xml:space="preserve"> het begint bij de </w:t>
+      </w:r>
+      <w:proofErr w:type="spellStart"/>
       <w:r>
         <w:rPr>
           <w:rFonts w:eastAsiaTheme="minorEastAsia"/>
           <w:color w:val="auto"/>
           <w:szCs w:val="20"/>
         </w:rPr>
-        <w:t>,</w:t>
-      </w:r>
+        <w:t>client</w:t>
+      </w:r>
+      <w:proofErr w:type="spellEnd"/>
       <w:r>
         <w:rPr>
           <w:rFonts w:eastAsiaTheme="minorEastAsia"/>
           <w:color w:val="auto"/>
           <w:szCs w:val="20"/>
         </w:rPr>
-        <w:t xml:space="preserve"> d</w:t>
-      </w:r>
+        <w:t xml:space="preserve">/browser die stuurt een </w:t>
+      </w:r>
+      <w:proofErr w:type="spellStart"/>
       <w:r>
         <w:rPr>
           <w:rFonts w:eastAsiaTheme="minorEastAsia"/>
           <w:color w:val="auto"/>
           <w:szCs w:val="20"/>
         </w:rPr>
-        <w:t>aarna</w:t>
-      </w:r>
+        <w:t>request</w:t>
+      </w:r>
+      <w:proofErr w:type="spellEnd"/>
       <w:r>
         <w:rPr>
           <w:rFonts w:eastAsiaTheme="minorEastAsia"/>
           <w:color w:val="auto"/>
           <w:szCs w:val="20"/>
         </w:rPr>
-        <w:t xml:space="preserve"> </w:t>
-      </w:r>
+        <w:t xml:space="preserve"> naar de </w:t>
+      </w:r>
+      <w:proofErr w:type="spellStart"/>
       <w:r>
         <w:rPr>
           <w:rFonts w:eastAsiaTheme="minorEastAsia"/>
           <w:color w:val="auto"/>
           <w:szCs w:val="20"/>
         </w:rPr>
-        <w:t xml:space="preserve">verwerkt de </w:t>
-      </w:r>
+        <w:t>frontend</w:t>
+      </w:r>
+      <w:proofErr w:type="spellEnd"/>
       <w:r>
         <w:rPr>
           <w:rFonts w:eastAsiaTheme="minorEastAsia"/>
           <w:color w:val="auto"/>
           <w:szCs w:val="20"/>
         </w:rPr>
-        <w:t xml:space="preserve">api de gegevens die hij van postgres heeft gekregen en stuurt het terug naar de frontend in json formaat. </w:t>
+        <w:t xml:space="preserve"> </w:t>
+      </w:r>
+      <w:proofErr w:type="spellStart"/>
+      <w:r>
+        <w:rPr>
+          <w:rFonts w:eastAsiaTheme="minorEastAsia"/>
+          <w:color w:val="auto"/>
+          <w:szCs w:val="20"/>
+        </w:rPr>
+        <w:t>api</w:t>
+      </w:r>
+      <w:proofErr w:type="spellEnd"/>
+      <w:r>
+        <w:rPr>
+          <w:rFonts w:eastAsiaTheme="minorEastAsia"/>
+          <w:color w:val="auto"/>
+          <w:szCs w:val="20"/>
+        </w:rPr>
+        <w:t xml:space="preserve"> die op zijn beurt weer een </w:t>
+      </w:r>
+      <w:proofErr w:type="spellStart"/>
+      <w:r>
+        <w:rPr>
+          <w:rFonts w:eastAsiaTheme="minorEastAsia"/>
+          <w:color w:val="auto"/>
+          <w:szCs w:val="20"/>
+        </w:rPr>
+        <w:t>request</w:t>
+      </w:r>
+      <w:proofErr w:type="spellEnd"/>
+      <w:r>
+        <w:rPr>
+          <w:rFonts w:eastAsiaTheme="minorEastAsia"/>
+          <w:color w:val="auto"/>
+          <w:szCs w:val="20"/>
+        </w:rPr>
+        <w:t xml:space="preserve"> stuurt naar de </w:t>
+      </w:r>
+      <w:proofErr w:type="spellStart"/>
+      <w:r>
+        <w:rPr>
+          <w:rFonts w:eastAsiaTheme="minorEastAsia"/>
+          <w:color w:val="auto"/>
+          <w:szCs w:val="20"/>
+        </w:rPr>
+        <w:t>spotitube-api</w:t>
+      </w:r>
+      <w:proofErr w:type="spellEnd"/>
+      <w:r>
+        <w:rPr>
+          <w:rFonts w:eastAsiaTheme="minorEastAsia"/>
+          <w:color w:val="auto"/>
+          <w:szCs w:val="20"/>
+        </w:rPr>
+        <w:t xml:space="preserve"> die op </w:t>
+      </w:r>
+      <w:proofErr w:type="spellStart"/>
+      <w:r>
+        <w:rPr>
+          <w:rFonts w:eastAsiaTheme="minorEastAsia"/>
+          <w:color w:val="auto"/>
+          <w:szCs w:val="20"/>
+        </w:rPr>
+        <w:t>tomcat</w:t>
+      </w:r>
+      <w:proofErr w:type="spellEnd"/>
+      <w:r>
+        <w:rPr>
+          <w:rFonts w:eastAsiaTheme="minorEastAsia"/>
+          <w:color w:val="auto"/>
+          <w:szCs w:val="20"/>
+        </w:rPr>
+        <w:t xml:space="preserve"> draait</w:t>
+      </w:r>
+      <w:r>
+        <w:rPr>
+          <w:rFonts w:eastAsiaTheme="minorEastAsia"/>
+          <w:color w:val="auto"/>
+          <w:szCs w:val="20"/>
+        </w:rPr>
+        <w:t>. D</w:t>
+      </w:r>
+      <w:r>
+        <w:rPr>
+          <w:rFonts w:eastAsiaTheme="minorEastAsia"/>
+          <w:color w:val="auto"/>
+          <w:szCs w:val="20"/>
+        </w:rPr>
+        <w:t xml:space="preserve">e </w:t>
+      </w:r>
+      <w:proofErr w:type="spellStart"/>
+      <w:r>
+        <w:rPr>
+          <w:rFonts w:eastAsiaTheme="minorEastAsia"/>
+          <w:color w:val="auto"/>
+          <w:szCs w:val="20"/>
+        </w:rPr>
+        <w:t>spotitube-</w:t>
+      </w:r>
+      <w:proofErr w:type="gramStart"/>
+      <w:r>
+        <w:rPr>
+          <w:rFonts w:eastAsiaTheme="minorEastAsia"/>
+          <w:color w:val="auto"/>
+          <w:szCs w:val="20"/>
+        </w:rPr>
+        <w:t>api</w:t>
+      </w:r>
+      <w:proofErr w:type="spellEnd"/>
+      <w:r>
+        <w:rPr>
+          <w:rFonts w:eastAsiaTheme="minorEastAsia"/>
+          <w:color w:val="auto"/>
+          <w:szCs w:val="20"/>
+        </w:rPr>
+        <w:t>(</w:t>
+      </w:r>
+      <w:proofErr w:type="gramEnd"/>
+      <w:r>
+        <w:rPr>
+          <w:rFonts w:eastAsiaTheme="minorEastAsia"/>
+          <w:color w:val="auto"/>
+          <w:szCs w:val="20"/>
+        </w:rPr>
+        <w:t xml:space="preserve">in </w:t>
+      </w:r>
+      <w:proofErr w:type="spellStart"/>
+      <w:r>
+        <w:rPr>
+          <w:rFonts w:eastAsiaTheme="minorEastAsia"/>
+          <w:color w:val="auto"/>
+          <w:szCs w:val="20"/>
+        </w:rPr>
+        <w:t>specefiek</w:t>
+      </w:r>
+      <w:proofErr w:type="spellEnd"/>
+      <w:r>
+        <w:rPr>
+          <w:rFonts w:eastAsiaTheme="minorEastAsia"/>
+          <w:color w:val="auto"/>
+          <w:szCs w:val="20"/>
+        </w:rPr>
+        <w:t xml:space="preserve"> de </w:t>
+      </w:r>
+      <w:proofErr w:type="spellStart"/>
+      <w:r>
+        <w:rPr>
+          <w:rFonts w:eastAsiaTheme="minorEastAsia"/>
+          <w:color w:val="auto"/>
+          <w:szCs w:val="20"/>
+        </w:rPr>
+        <w:t>dao</w:t>
+      </w:r>
+      <w:proofErr w:type="spellEnd"/>
+      <w:r>
+        <w:rPr>
+          <w:rFonts w:eastAsiaTheme="minorEastAsia"/>
+          <w:color w:val="auto"/>
+          <w:szCs w:val="20"/>
+        </w:rPr>
+        <w:t xml:space="preserve"> laag)</w:t>
+      </w:r>
+      <w:r>
+        <w:rPr>
+          <w:rFonts w:eastAsiaTheme="minorEastAsia"/>
+          <w:color w:val="auto"/>
+          <w:szCs w:val="20"/>
+        </w:rPr>
+        <w:t xml:space="preserve"> stuurt dan een </w:t>
+      </w:r>
+      <w:proofErr w:type="spellStart"/>
+      <w:r>
+        <w:rPr>
+          <w:rFonts w:eastAsiaTheme="minorEastAsia"/>
+          <w:color w:val="auto"/>
+          <w:szCs w:val="20"/>
+        </w:rPr>
+        <w:t>request</w:t>
+      </w:r>
+      <w:proofErr w:type="spellEnd"/>
+      <w:r>
+        <w:rPr>
+          <w:rFonts w:eastAsiaTheme="minorEastAsia"/>
+          <w:color w:val="auto"/>
+          <w:szCs w:val="20"/>
+        </w:rPr>
+        <w:t xml:space="preserve"> naar postgres die dan voor de juiste data zorgt</w:t>
+      </w:r>
+      <w:r>
+        <w:rPr>
+          <w:rFonts w:eastAsiaTheme="minorEastAsia"/>
+          <w:color w:val="auto"/>
+          <w:szCs w:val="20"/>
+        </w:rPr>
+        <w:t>,</w:t>
+      </w:r>
+      <w:r>
+        <w:rPr>
+          <w:rFonts w:eastAsiaTheme="minorEastAsia"/>
+          <w:color w:val="auto"/>
+          <w:szCs w:val="20"/>
+        </w:rPr>
+        <w:t xml:space="preserve"> d</w:t>
+      </w:r>
+      <w:r>
+        <w:rPr>
+          <w:rFonts w:eastAsiaTheme="minorEastAsia"/>
+          <w:color w:val="auto"/>
+          <w:szCs w:val="20"/>
+        </w:rPr>
+        <w:t>aarna</w:t>
+      </w:r>
+      <w:r>
+        <w:rPr>
+          <w:rFonts w:eastAsiaTheme="minorEastAsia"/>
+          <w:color w:val="auto"/>
+          <w:szCs w:val="20"/>
+        </w:rPr>
+        <w:t xml:space="preserve"> </w:t>
+      </w:r>
+      <w:r>
+        <w:rPr>
+          <w:rFonts w:eastAsiaTheme="minorEastAsia"/>
+          <w:color w:val="auto"/>
+          <w:szCs w:val="20"/>
+        </w:rPr>
+        <w:t xml:space="preserve">verwerkt de </w:t>
+      </w:r>
+      <w:proofErr w:type="spellStart"/>
+      <w:r>
+        <w:rPr>
+          <w:rFonts w:eastAsiaTheme="minorEastAsia"/>
+          <w:color w:val="auto"/>
+          <w:szCs w:val="20"/>
+        </w:rPr>
+        <w:t>spotitube-</w:t>
+      </w:r>
+      <w:r>
+        <w:rPr>
+          <w:rFonts w:eastAsiaTheme="minorEastAsia"/>
+          <w:color w:val="auto"/>
+          <w:szCs w:val="20"/>
+        </w:rPr>
+        <w:t>api</w:t>
+      </w:r>
+      <w:proofErr w:type="spellEnd"/>
+      <w:r>
+        <w:rPr>
+          <w:rFonts w:eastAsiaTheme="minorEastAsia"/>
+          <w:color w:val="auto"/>
+          <w:szCs w:val="20"/>
+        </w:rPr>
+        <w:t xml:space="preserve"> de gegevens die hij van postgres heeft gekregen en stuurt het terug naar de </w:t>
+      </w:r>
+      <w:proofErr w:type="spellStart"/>
+      <w:r>
+        <w:rPr>
+          <w:rFonts w:eastAsiaTheme="minorEastAsia"/>
+          <w:color w:val="auto"/>
+          <w:szCs w:val="20"/>
+        </w:rPr>
+        <w:t>frontend</w:t>
+      </w:r>
+      <w:proofErr w:type="spellEnd"/>
+      <w:r>
+        <w:rPr>
+          <w:rFonts w:eastAsiaTheme="minorEastAsia"/>
+          <w:color w:val="auto"/>
+          <w:szCs w:val="20"/>
+        </w:rPr>
+        <w:t xml:space="preserve"> in </w:t>
+      </w:r>
+      <w:proofErr w:type="spellStart"/>
+      <w:r>
+        <w:rPr>
+          <w:rFonts w:eastAsiaTheme="minorEastAsia"/>
+          <w:color w:val="auto"/>
+          <w:szCs w:val="20"/>
+        </w:rPr>
+        <w:t>json</w:t>
+      </w:r>
+      <w:proofErr w:type="spellEnd"/>
+      <w:r>
+        <w:rPr>
+          <w:rFonts w:eastAsiaTheme="minorEastAsia"/>
+          <w:color w:val="auto"/>
+          <w:szCs w:val="20"/>
+        </w:rPr>
+        <w:t xml:space="preserve"> formaat. </w:t>
       </w:r>
       <w:r>
         <w:rPr>
@@ -1263,27 +1728,14 @@
                               <w:r>
                                 <w:t>/</w:t>
                               </w:r>
-                              <w:r>
-                                <w:fldChar w:fldCharType="begin"/>
-                              </w:r>
-                              <w:r>
-                                <w:instrText xml:space="preserve"> NUMPAGES   \* MERGEFORMAT </w:instrText>
-                              </w:r>
-                              <w:r>
-                                <w:fldChar w:fldCharType="separate"/>
-                              </w:r>
-                              <w:r>
-                                <w:rPr>
-                                  <w:noProof/>
-                                </w:rPr>
-                                <w:t>5</w:t>
-                              </w:r>
-                              <w:r>
-                                <w:rPr>
-                                  <w:noProof/>
-                                </w:rPr>
-                                <w:fldChar w:fldCharType="end"/>
-                              </w:r>
+                              <w:fldSimple w:instr=" NUMPAGES   \* MERGEFORMAT ">
+                                <w:r>
+                                  <w:rPr>
+                                    <w:noProof/>
+                                  </w:rPr>
+                                  <w:t>5</w:t>
+                                </w:r>
+                              </w:fldSimple>
                             </w:p>
                           </w:txbxContent>
                         </wps:txbx>
@@ -4286,6 +4738,7 @@
     <w:rsid w:val="0003236B"/>
     <w:rsid w:val="00237184"/>
     <w:rsid w:val="00502872"/>
+    <w:rsid w:val="006D5A03"/>
     <w:rsid w:val="00936A26"/>
     <w:rsid w:val="00AC2175"/>
     <w:rsid w:val="00AF2DB0"/>
@@ -4997,6 +5450,15 @@
 </file>
 
 <file path=customXml/item1.xml><?xml version="1.0" encoding="utf-8"?>
+<?mso-contentType ?>
+<FormTemplates xmlns="http://schemas.microsoft.com/sharepoint/v3/contenttype/forms">
+  <Display>DocumentLibraryForm</Display>
+  <Edit>DocumentLibraryForm</Edit>
+  <New>DocumentLibraryForm</New>
+</FormTemplates>
+</file>
+
+<file path=customXml/item2.xml><?xml version="1.0" encoding="utf-8"?>
 <ct:contentTypeSchema xmlns:ct="http://schemas.microsoft.com/office/2006/metadata/contentType" xmlns:ma="http://schemas.microsoft.com/office/2006/metadata/properties/metaAttributes" ct:_="" ma:_="" ma:contentTypeName="Document" ma:contentTypeID="0x010100748BC2F0AC01C04BA37F8A3EE99EF9B2" ma:contentTypeVersion="0" ma:contentTypeDescription="Een nieuw document maken." ma:contentTypeScope="" ma:versionID="b7054971a46f065470bc0e490339fad3">
   <xsd:schema xmlns:xsd="http://www.w3.org/2001/XMLSchema" xmlns:xs="http://www.w3.org/2001/XMLSchema" xmlns:p="http://schemas.microsoft.com/office/2006/metadata/properties" targetNamespace="http://schemas.microsoft.com/office/2006/metadata/properties" ma:root="true" ma:fieldsID="1978a156f712f99d6452530788f7ffe9">
     <xsd:element name="properties">
@@ -5110,16 +5572,13 @@
 </ct:contentTypeSchema>
 </file>
 
-<file path=customXml/item2.xml><?xml version="1.0" encoding="utf-8"?>
-<?mso-contentType ?>
-<FormTemplates xmlns="http://schemas.microsoft.com/sharepoint/v3/contenttype/forms">
-  <Display>DocumentLibraryForm</Display>
-  <Edit>DocumentLibraryForm</Edit>
-  <New>DocumentLibraryForm</New>
-</FormTemplates>
+<file path=customXml/item3.xml><?xml version="1.0" encoding="utf-8"?>
+<p:properties xmlns:p="http://schemas.microsoft.com/office/2006/metadata/properties" xmlns:xsi="http://www.w3.org/2001/XMLSchema-instance" xmlns:pc="http://schemas.microsoft.com/office/infopath/2007/PartnerControls">
+  <documentManagement/>
+</p:properties>
 </file>
 
-<file path=customXml/item3.xml><?xml version="1.0" encoding="utf-8"?>
+<file path=customXml/item4.xml><?xml version="1.0" encoding="utf-8"?>
 <b:Sources xmlns:b="http://schemas.openxmlformats.org/officeDocument/2006/bibliography" xmlns="http://schemas.openxmlformats.org/officeDocument/2006/bibliography" SelectedStyle="\APASixthEditionOfficeOnline.xsl" StyleName="APA" Version="6">
   <b:Source>
     <b:Tag>HPi10</b:Tag>
@@ -5144,13 +5603,15 @@
 </b:Sources>
 </file>
 
-<file path=customXml/item4.xml><?xml version="1.0" encoding="utf-8"?>
-<p:properties xmlns:p="http://schemas.microsoft.com/office/2006/metadata/properties" xmlns:xsi="http://www.w3.org/2001/XMLSchema-instance" xmlns:pc="http://schemas.microsoft.com/office/infopath/2007/PartnerControls">
-  <documentManagement/>
-</p:properties>
+<file path=customXml/itemProps1.xml><?xml version="1.0" encoding="utf-8"?>
+<ds:datastoreItem xmlns:ds="http://schemas.openxmlformats.org/officeDocument/2006/customXml" ds:itemID="{A05A2F34-0CE7-4D6F-9850-E83E48AF91B1}">
+  <ds:schemaRefs>
+    <ds:schemaRef ds:uri="http://schemas.microsoft.com/sharepoint/v3/contenttype/forms"/>
+  </ds:schemaRefs>
+</ds:datastoreItem>
 </file>
 
-<file path=customXml/itemProps1.xml><?xml version="1.0" encoding="utf-8"?>
+<file path=customXml/itemProps2.xml><?xml version="1.0" encoding="utf-8"?>
 <ds:datastoreItem xmlns:ds="http://schemas.openxmlformats.org/officeDocument/2006/customXml" ds:itemID="{FC2F32BA-D461-4C36-B9B8-FD7B4CD0577C}">
   <ds:schemaRefs>
     <ds:schemaRef ds:uri="http://schemas.microsoft.com/office/2006/metadata/contentType"/>
@@ -5166,27 +5627,19 @@
 </ds:datastoreItem>
 </file>
 
-<file path=customXml/itemProps2.xml><?xml version="1.0" encoding="utf-8"?>
-<ds:datastoreItem xmlns:ds="http://schemas.openxmlformats.org/officeDocument/2006/customXml" ds:itemID="{A05A2F34-0CE7-4D6F-9850-E83E48AF91B1}">
-  <ds:schemaRefs>
-    <ds:schemaRef ds:uri="http://schemas.microsoft.com/sharepoint/v3/contenttype/forms"/>
-  </ds:schemaRefs>
-</ds:datastoreItem>
-</file>
-
 <file path=customXml/itemProps3.xml><?xml version="1.0" encoding="utf-8"?>
-<ds:datastoreItem xmlns:ds="http://schemas.openxmlformats.org/officeDocument/2006/customXml" ds:itemID="{FC5467D7-69FE-4180-BE19-1D4073F22D60}">
-  <ds:schemaRefs>
-    <ds:schemaRef ds:uri="http://schemas.openxmlformats.org/officeDocument/2006/bibliography"/>
-  </ds:schemaRefs>
-</ds:datastoreItem>
-</file>
-
-<file path=customXml/itemProps4.xml><?xml version="1.0" encoding="utf-8"?>
 <ds:datastoreItem xmlns:ds="http://schemas.openxmlformats.org/officeDocument/2006/customXml" ds:itemID="{A96086A9-C93B-4195-9942-41863CCC68C6}">
   <ds:schemaRefs>
     <ds:schemaRef ds:uri="http://schemas.microsoft.com/office/2006/metadata/properties"/>
     <ds:schemaRef ds:uri="http://schemas.microsoft.com/office/infopath/2007/PartnerControls"/>
   </ds:schemaRefs>
 </ds:datastoreItem>
+</file>
+
+<file path=customXml/itemProps4.xml><?xml version="1.0" encoding="utf-8"?>
+<ds:datastoreItem xmlns:ds="http://schemas.openxmlformats.org/officeDocument/2006/customXml" ds:itemID="{FC5467D7-69FE-4180-BE19-1D4073F22D60}">
+  <ds:schemaRefs>
+    <ds:schemaRef ds:uri="http://schemas.openxmlformats.org/officeDocument/2006/bibliography"/>
+  </ds:schemaRefs>
+</ds:datastoreItem>
 </file>
</xml_diff>